<commit_message>
feat: Add progress #2 'Accel Professional Corporation'
</commit_message>
<xml_diff>
--- a/personal_statements/Accel Professional Corporation/letter.docx
+++ b/personal_statements/Accel Professional Corporation/letter.docx
@@ -18,19 +18,7 @@
         <w:rPr>
           <w:rFonts w:eastAsia="Times New Roman" w:cstheme="minorHAnsi"/>
         </w:rPr>
-        <w:t xml:space="preserve">Sir </w:t>
-      </w:r>
-      <w:r>
-        <w:rPr>
-          <w:rFonts w:eastAsia="Times New Roman" w:cstheme="minorHAnsi"/>
-        </w:rPr>
-        <w:t>or</w:t>
-      </w:r>
-      <w:r>
-        <w:rPr>
-          <w:rFonts w:eastAsia="Times New Roman" w:cstheme="minorHAnsi"/>
-        </w:rPr>
-        <w:t xml:space="preserve"> Madam</w:t>
+        <w:t>Mrs. Hua</w:t>
       </w:r>
       <w:r>
         <w:rPr>
@@ -92,7 +80,21 @@
             <w:rStyle w:val="Hyperlink"/>
             <w:rFonts w:eastAsia="Times New Roman" w:cstheme="minorHAnsi"/>
           </w:rPr>
-          <w:t>jobbank.gc.ca</w:t>
+          <w:t>jobbank.</w:t>
+        </w:r>
+        <w:r>
+          <w:rPr>
+            <w:rStyle w:val="Hyperlink"/>
+            <w:rFonts w:eastAsia="Times New Roman" w:cstheme="minorHAnsi"/>
+          </w:rPr>
+          <w:t>g</w:t>
+        </w:r>
+        <w:r>
+          <w:rPr>
+            <w:rStyle w:val="Hyperlink"/>
+            <w:rFonts w:eastAsia="Times New Roman" w:cstheme="minorHAnsi"/>
+          </w:rPr>
+          <w:t>c.ca</w:t>
         </w:r>
       </w:hyperlink>
       <w:r>
@@ -113,7 +115,28 @@
           <w:rFonts w:eastAsia="Times New Roman" w:cstheme="minorHAnsi"/>
           <w:shd w:val="clear" w:color="auto" w:fill="FFFFFF"/>
         </w:rPr>
-        <w:t>November 18, 2020</w:t>
+        <w:t>December</w:t>
+      </w:r>
+      <w:r>
+        <w:rPr>
+          <w:rFonts w:eastAsia="Times New Roman" w:cstheme="minorHAnsi"/>
+          <w:shd w:val="clear" w:color="auto" w:fill="FFFFFF"/>
+        </w:rPr>
+        <w:t xml:space="preserve"> </w:t>
+      </w:r>
+      <w:r>
+        <w:rPr>
+          <w:rFonts w:eastAsia="Times New Roman" w:cstheme="minorHAnsi"/>
+          <w:shd w:val="clear" w:color="auto" w:fill="FFFFFF"/>
+        </w:rPr>
+        <w:t>30</w:t>
+      </w:r>
+      <w:r>
+        <w:rPr>
+          <w:rFonts w:eastAsia="Times New Roman" w:cstheme="minorHAnsi"/>
+          <w:shd w:val="clear" w:color="auto" w:fill="FFFFFF"/>
+        </w:rPr>
+        <w:t>, 2020</w:t>
       </w:r>
       <w:r>
         <w:rPr>
@@ -380,18 +403,15 @@
           <w:rFonts w:eastAsia="Times New Roman" w:cstheme="minorHAnsi"/>
           <w:color w:val="000000"/>
         </w:rPr>
-        <w:t xml:space="preserve">My proudest example is Simple Publish. It uses ReactJS and SASS to create component-based pixel perfect clone of GitHub’s create new repository page. The project is available online, and it can be viewed here: </w:t>
-      </w:r>
-      <w:hyperlink r:id="rId6" w:history="1">
-        <w:r>
-          <w:rPr>
-            <w:rFonts w:eastAsia="Times New Roman" w:cstheme="minorHAnsi"/>
-            <w:color w:val="0000FF"/>
-            <w:u w:val="single"/>
-          </w:rPr>
-          <w:t>https://github.com/hyungmogu/simple-publish</w:t>
-        </w:r>
-      </w:hyperlink>
+        <w:t xml:space="preserve">My proudest example is </w:t>
+      </w:r>
+      <w:r>
+        <w:rPr>
+          <w:rFonts w:eastAsia="Times New Roman" w:cstheme="minorHAnsi"/>
+          <w:color w:val="000000"/>
+        </w:rPr>
+        <w:t>hyungmogu.com</w:t>
+      </w:r>
       <w:r>
         <w:rPr>
           <w:rFonts w:eastAsia="Times New Roman" w:cstheme="minorHAnsi"/>
@@ -399,6 +419,36 @@
         </w:rPr>
         <w:t>.</w:t>
       </w:r>
+      <w:r>
+        <w:rPr>
+          <w:rFonts w:eastAsia="Times New Roman" w:cstheme="minorHAnsi"/>
+          <w:color w:val="000000"/>
+        </w:rPr>
+        <w:t xml:space="preserve"> I created the website from designing to publishing with tools using adobe illustrator, ReactJS and CSS3.</w:t>
+      </w:r>
+      <w:r>
+        <w:rPr>
+          <w:rFonts w:eastAsia="Times New Roman" w:cstheme="minorHAnsi"/>
+          <w:color w:val="000000"/>
+        </w:rPr>
+        <w:t xml:space="preserve"> The project is available online, and it can be viewed here: </w:t>
+      </w:r>
+      <w:r>
+        <w:t>https://</w:t>
+      </w:r>
+      <w:r>
+        <w:t xml:space="preserve">www. </w:t>
+      </w:r>
+      <w:r>
+        <w:t>hyungmogu.com/</w:t>
+      </w:r>
+      <w:r>
+        <w:rPr>
+          <w:rFonts w:eastAsia="Times New Roman" w:cstheme="minorHAnsi"/>
+          <w:color w:val="000000"/>
+        </w:rPr>
+        <w:t>.</w:t>
+      </w:r>
     </w:p>
     <w:p>
       <w:pPr>
@@ -445,6 +495,7 @@
       <w:pPr>
         <w:tabs>
           <w:tab w:val="left" w:pos="4200"/>
+          <w:tab w:val="left" w:pos="4860"/>
         </w:tabs>
         <w:rPr>
           <w:rFonts w:eastAsia="Times New Roman" w:cstheme="minorHAnsi"/>
@@ -456,6 +507,13 @@
           <w:color w:val="000000"/>
         </w:rPr>
         <w:t>I hope to hear from you.</w:t>
+      </w:r>
+      <w:r>
+        <w:rPr>
+          <w:rFonts w:eastAsia="Times New Roman" w:cstheme="minorHAnsi"/>
+          <w:color w:val="000000"/>
+        </w:rPr>
+        <w:tab/>
       </w:r>
       <w:r>
         <w:rPr>

</xml_diff>

<commit_message>
feat: Add progress #3 'Accel Professional Corporation'
</commit_message>
<xml_diff>
--- a/personal_statements/Accel Professional Corporation/letter.docx
+++ b/personal_statements/Accel Professional Corporation/letter.docx
@@ -58,14 +58,35 @@
           <w:rFonts w:eastAsia="Times New Roman" w:cstheme="minorHAnsi"/>
           <w:color w:val="000000"/>
         </w:rPr>
-        <w:t>Software</w:t>
-      </w:r>
-      <w:r>
-        <w:rPr>
-          <w:rFonts w:eastAsia="Times New Roman" w:cstheme="minorHAnsi"/>
-          <w:color w:val="000000"/>
-        </w:rPr>
-        <w:t xml:space="preserve"> Developer at your company that is advertised on</w:t>
+        <w:t>w</w:t>
+      </w:r>
+      <w:r>
+        <w:rPr>
+          <w:rFonts w:eastAsia="Times New Roman" w:cstheme="minorHAnsi"/>
+          <w:color w:val="000000"/>
+        </w:rPr>
+        <w:t>eb</w:t>
+      </w:r>
+      <w:r>
+        <w:rPr>
+          <w:rFonts w:eastAsia="Times New Roman" w:cstheme="minorHAnsi"/>
+          <w:color w:val="000000"/>
+        </w:rPr>
+        <w:t xml:space="preserve"> </w:t>
+      </w:r>
+      <w:r>
+        <w:rPr>
+          <w:rFonts w:eastAsia="Times New Roman" w:cstheme="minorHAnsi"/>
+          <w:color w:val="000000"/>
+        </w:rPr>
+        <w:t>d</w:t>
+      </w:r>
+      <w:r>
+        <w:rPr>
+          <w:rFonts w:eastAsia="Times New Roman" w:cstheme="minorHAnsi"/>
+          <w:color w:val="000000"/>
+        </w:rPr>
+        <w:t>eveloper at your company that is advertised on</w:t>
       </w:r>
       <w:r>
         <w:rPr>
@@ -94,7 +115,21 @@
             <w:rStyle w:val="Hyperlink"/>
             <w:rFonts w:eastAsia="Times New Roman" w:cstheme="minorHAnsi"/>
           </w:rPr>
-          <w:t>c.ca</w:t>
+          <w:t>c.</w:t>
+        </w:r>
+        <w:r>
+          <w:rPr>
+            <w:rStyle w:val="Hyperlink"/>
+            <w:rFonts w:eastAsia="Times New Roman" w:cstheme="minorHAnsi"/>
+          </w:rPr>
+          <w:t>c</w:t>
+        </w:r>
+        <w:r>
+          <w:rPr>
+            <w:rStyle w:val="Hyperlink"/>
+            <w:rFonts w:eastAsia="Times New Roman" w:cstheme="minorHAnsi"/>
+          </w:rPr>
+          <w:t>a</w:t>
         </w:r>
       </w:hyperlink>
       <w:r>
@@ -405,13 +440,15 @@
         </w:rPr>
         <w:t xml:space="preserve">My proudest example is </w:t>
       </w:r>
-      <w:r>
-        <w:rPr>
-          <w:rFonts w:eastAsia="Times New Roman" w:cstheme="minorHAnsi"/>
-          <w:color w:val="000000"/>
-        </w:rPr>
-        <w:t>hyungmogu.com</w:t>
-      </w:r>
+      <w:hyperlink r:id="rId6" w:history="1">
+        <w:r>
+          <w:rPr>
+            <w:rStyle w:val="Hyperlink"/>
+            <w:rFonts w:eastAsia="Times New Roman" w:cstheme="minorHAnsi"/>
+          </w:rPr>
+          <w:t>hyungmogu.com</w:t>
+        </w:r>
+      </w:hyperlink>
       <w:r>
         <w:rPr>
           <w:rFonts w:eastAsia="Times New Roman" w:cstheme="minorHAnsi"/>
@@ -424,7 +461,49 @@
           <w:rFonts w:eastAsia="Times New Roman" w:cstheme="minorHAnsi"/>
           <w:color w:val="000000"/>
         </w:rPr>
-        <w:t xml:space="preserve"> I created the website from designing to publishing with tools using adobe illustrator, ReactJS and CSS3.</w:t>
+        <w:t xml:space="preserve"> I created the website from designing to publishing with tools using </w:t>
+      </w:r>
+      <w:r>
+        <w:rPr>
+          <w:rFonts w:eastAsia="Times New Roman" w:cstheme="minorHAnsi"/>
+          <w:color w:val="000000"/>
+        </w:rPr>
+        <w:t>A</w:t>
+      </w:r>
+      <w:r>
+        <w:rPr>
+          <w:rFonts w:eastAsia="Times New Roman" w:cstheme="minorHAnsi"/>
+          <w:color w:val="000000"/>
+        </w:rPr>
+        <w:t xml:space="preserve">dobe </w:t>
+      </w:r>
+      <w:r>
+        <w:rPr>
+          <w:rFonts w:eastAsia="Times New Roman" w:cstheme="minorHAnsi"/>
+          <w:color w:val="000000"/>
+        </w:rPr>
+        <w:t>I</w:t>
+      </w:r>
+      <w:r>
+        <w:rPr>
+          <w:rFonts w:eastAsia="Times New Roman" w:cstheme="minorHAnsi"/>
+          <w:color w:val="000000"/>
+        </w:rPr>
+        <w:t>llustrator, ReactJS and CSS3</w:t>
+      </w:r>
+      <w:r>
+        <w:rPr>
+          <w:rFonts w:eastAsia="Times New Roman" w:cstheme="minorHAnsi"/>
+          <w:color w:val="000000"/>
+        </w:rPr>
+        <w:t xml:space="preserve"> (SASS)</w:t>
+      </w:r>
+      <w:r>
+        <w:rPr>
+          <w:rFonts w:eastAsia="Times New Roman" w:cstheme="minorHAnsi"/>
+          <w:color w:val="000000"/>
+        </w:rPr>
+        <w:t>.</w:t>
       </w:r>
       <w:r>
         <w:rPr>
@@ -433,21 +512,16 @@
         </w:rPr>
         <w:t xml:space="preserve"> The project is available online, and it can be viewed here: </w:t>
       </w:r>
-      <w:r>
-        <w:t>https://</w:t>
-      </w:r>
-      <w:r>
-        <w:t xml:space="preserve">www. </w:t>
-      </w:r>
-      <w:r>
-        <w:t>hyungmogu.com/</w:t>
-      </w:r>
-      <w:r>
-        <w:rPr>
-          <w:rFonts w:eastAsia="Times New Roman" w:cstheme="minorHAnsi"/>
-          <w:color w:val="000000"/>
-        </w:rPr>
-        <w:t>.</w:t>
+      <w:hyperlink r:id="rId7" w:history="1">
+        <w:r>
+          <w:rPr>
+            <w:rStyle w:val="Hyperlink"/>
+          </w:rPr>
+          <w:t>https://github.com/hyungmogu/hyungmogu.com-v2</w:t>
+        </w:r>
+      </w:hyperlink>
+      <w:r>
+        <w:t xml:space="preserve">. </w:t>
       </w:r>
     </w:p>
     <w:p>
@@ -525,10 +599,19 @@
     </w:p>
     <w:p>
       <w:pPr>
-        <w:rPr>
-          <w:rFonts w:eastAsia="Times New Roman" w:cstheme="minorHAnsi"/>
-        </w:rPr>
-      </w:pPr>
+        <w:tabs>
+          <w:tab w:val="left" w:pos="4200"/>
+        </w:tabs>
+        <w:rPr>
+          <w:rFonts w:eastAsia="Times New Roman" w:cstheme="minorHAnsi"/>
+        </w:rPr>
+      </w:pPr>
+      <w:r>
+        <w:rPr>
+          <w:rFonts w:eastAsia="Times New Roman" w:cstheme="minorHAnsi"/>
+        </w:rPr>
+        <w:tab/>
+      </w:r>
     </w:p>
     <w:p>
       <w:pPr>

</xml_diff>